<commit_message>
refs #401 refs #402
</commit_message>
<xml_diff>
--- a/doc/07_Dokumentation/Benutzerdokumentation_Client.docx
+++ b/doc/07_Dokumentation/Benutzerdokumentation_Client.docx
@@ -58,35 +58,7 @@
                   <w:rPr>
                     <w:color w:val="4F81BD" w:themeColor="accent1"/>
                   </w:rPr>
-                  <w:t xml:space="preserve">Elmer Lukas, Heidt Christina, Steiner Diego, </w:t>
-                </w:r>
-                <w:proofErr w:type="spellStart"/>
-                <w:r>
-                  <w:rPr>
-                    <w:color w:val="4F81BD" w:themeColor="accent1"/>
-                  </w:rPr>
-                  <w:t>Treichler</w:t>
-                </w:r>
-                <w:proofErr w:type="spellEnd"/>
-                <w:r>
-                  <w:rPr>
-                    <w:color w:val="4F81BD" w:themeColor="accent1"/>
-                  </w:rPr>
-                  <w:t xml:space="preserve"> Delia, </w:t>
-                </w:r>
-                <w:proofErr w:type="spellStart"/>
-                <w:r>
-                  <w:rPr>
-                    <w:color w:val="4F81BD" w:themeColor="accent1"/>
-                  </w:rPr>
-                  <w:t>Waltenspül</w:t>
-                </w:r>
-                <w:proofErr w:type="spellEnd"/>
-                <w:r>
-                  <w:rPr>
-                    <w:color w:val="4F81BD" w:themeColor="accent1"/>
-                  </w:rPr>
-                  <w:t xml:space="preserve"> Remo</w:t>
+                  <w:t>Elmer Lukas, Heidt Christina, Steiner Diego, Treichler Delia, Waltenspül Remo</w:t>
                 </w:r>
               </w:p>
               <w:p>
@@ -119,7 +91,7 @@
                     <w:noProof/>
                     <w:color w:val="4F81BD" w:themeColor="accent1"/>
                   </w:rPr>
-                  <w:t>23. Mai 2011</w:t>
+                  <w:t>25. Mai 2011</w:t>
                 </w:r>
                 <w:r>
                   <w:rPr>
@@ -1556,53 +1528,51 @@
       <w:r>
         <w:br w:type="page"/>
       </w:r>
-      <w:bookmarkStart w:id="3" w:name="_GoBack"/>
+    </w:p>
+    <w:p>
+      <w:pPr>
+        <w:pStyle w:val="berschrift1"/>
+      </w:pPr>
+      <w:bookmarkStart w:id="3" w:name="_Toc293931328"/>
+      <w:r>
+        <w:lastRenderedPageBreak/>
+        <w:t>Einleitung</w:t>
+      </w:r>
       <w:bookmarkEnd w:id="3"/>
     </w:p>
     <w:p>
-      <w:pPr>
-        <w:pStyle w:val="berschrift1"/>
-      </w:pPr>
-      <w:bookmarkStart w:id="4" w:name="_Toc293931328"/>
-      <w:r>
-        <w:lastRenderedPageBreak/>
-        <w:t>Einleitung</w:t>
-      </w:r>
-      <w:bookmarkEnd w:id="4"/>
+      <w:r>
+        <w:t>Diese Dokumentation wurde erstellt</w:t>
+      </w:r>
+      <w:r>
+        <w:t xml:space="preserve">, um Benutzern den Einstieg in den Gebrauch </w:t>
+      </w:r>
+      <w:r>
+        <w:t xml:space="preserve">des Clients möglichst einfach zu gestalten. </w:t>
+      </w:r>
+      <w:r>
+        <w:t>Zudem dien</w:t>
+      </w:r>
+      <w:r>
+        <w:t>t es als Nachschlagewerk.</w:t>
+      </w:r>
     </w:p>
     <w:p>
-      <w:r>
-        <w:t>Diese Dokumentation wurde erstellt</w:t>
-      </w:r>
-      <w:r>
-        <w:t xml:space="preserve">, um Benutzern den Einstieg in den Gebrauch </w:t>
-      </w:r>
-      <w:r>
-        <w:t xml:space="preserve">des Clients möglichst einfach zu gestalten. </w:t>
-      </w:r>
-      <w:r>
-        <w:t>Zudem dien</w:t>
-      </w:r>
-      <w:r>
-        <w:t>t es als Nachschlagewerk.</w:t>
-      </w:r>
-    </w:p>
-    <w:p>
       <w:pPr>
         <w:pStyle w:val="berschrift2"/>
         <w:ind w:left="576" w:hanging="576"/>
       </w:pPr>
-      <w:bookmarkStart w:id="5" w:name="_Toc286936088"/>
-      <w:bookmarkStart w:id="6" w:name="_Toc287278349"/>
-      <w:bookmarkStart w:id="7" w:name="_Toc293503382"/>
-      <w:bookmarkStart w:id="8" w:name="_Toc293931329"/>
+      <w:bookmarkStart w:id="4" w:name="_Toc286936088"/>
+      <w:bookmarkStart w:id="5" w:name="_Toc287278349"/>
+      <w:bookmarkStart w:id="6" w:name="_Toc293503382"/>
+      <w:bookmarkStart w:id="7" w:name="_Toc293931329"/>
       <w:r>
         <w:t>Referenzen</w:t>
       </w:r>
+      <w:bookmarkEnd w:id="4"/>
       <w:bookmarkEnd w:id="5"/>
       <w:bookmarkEnd w:id="6"/>
       <w:bookmarkEnd w:id="7"/>
-      <w:bookmarkEnd w:id="8"/>
     </w:p>
     <w:p>
       <w:pPr>
@@ -1615,11 +1585,9 @@
           <w:rFonts w:cstheme="minorHAnsi"/>
         </w:rPr>
       </w:pPr>
-      <w:proofErr w:type="spellStart"/>
       <w:r>
         <w:t>doc</w:t>
       </w:r>
-      <w:proofErr w:type="spellEnd"/>
       <w:r>
         <w:rPr>
           <w:rFonts w:cstheme="minorHAnsi"/>
@@ -1647,24 +1615,23 @@
       <w:pPr>
         <w:pStyle w:val="berschrift1"/>
       </w:pPr>
-      <w:bookmarkStart w:id="9" w:name="_Toc293931330"/>
+      <w:bookmarkStart w:id="8" w:name="_Toc293931330"/>
       <w:r>
         <w:lastRenderedPageBreak/>
         <w:t>Anleitung</w:t>
       </w:r>
+      <w:bookmarkEnd w:id="8"/>
+    </w:p>
+    <w:p>
+      <w:pPr>
+        <w:pStyle w:val="berschrift2"/>
+      </w:pPr>
+      <w:bookmarkStart w:id="9" w:name="_Toc293931331"/>
+      <w:r>
+        <w:t>Installation</w:t>
+      </w:r>
       <w:bookmarkEnd w:id="9"/>
     </w:p>
-    <w:p>
-      <w:pPr>
-        <w:pStyle w:val="berschrift2"/>
-      </w:pPr>
-      <w:bookmarkStart w:id="10" w:name="_Toc293931331"/>
-      <w:r>
-        <w:t>Installation</w:t>
-      </w:r>
-      <w:bookmarkEnd w:id="10"/>
-    </w:p>
-    <w:p/>
     <w:p>
       <w:pPr>
         <w:rPr>
@@ -1674,8 +1641,34 @@
         </w:rPr>
       </w:pPr>
       <w:r>
-        <w:br w:type="page"/>
-      </w:r>
+        <w:t>Die Applikation kann über die Adresse XXX</w:t>
+      </w:r>
+      <w:r>
+        <w:t>,</w:t>
+      </w:r>
+      <w:r>
+        <w:t xml:space="preserve"> </w:t>
+      </w:r>
+      <w:r>
+        <w:t>mittels dem</w:t>
+      </w:r>
+      <w:r>
+        <w:t xml:space="preserve"> Android Mobiltelefon</w:t>
+      </w:r>
+      <w:r>
+        <w:t>s,</w:t>
+      </w:r>
+      <w:r>
+        <w:t xml:space="preserve"> </w:t>
+      </w:r>
+      <w:r>
+        <w:t xml:space="preserve">heruntergeladen werden. </w:t>
+      </w:r>
+      <w:r>
+        <w:t>Danach kann sie installiert und gestartet werden.</w:t>
+      </w:r>
+      <w:bookmarkStart w:id="10" w:name="_GoBack"/>
+      <w:bookmarkEnd w:id="10"/>
     </w:p>
     <w:p>
       <w:pPr>
@@ -1683,7 +1676,6 @@
       </w:pPr>
       <w:bookmarkStart w:id="11" w:name="_Toc293931332"/>
       <w:r>
-        <w:lastRenderedPageBreak/>
         <w:t>Anmeldung</w:t>
       </w:r>
       <w:bookmarkEnd w:id="11"/>
@@ -1754,18 +1746,10 @@
         <w:t>Beim ersten Starten der App</w:t>
       </w:r>
       <w:r>
-        <w:t xml:space="preserve">likation öffnet sich das </w:t>
-      </w:r>
-      <w:proofErr w:type="spellStart"/>
-      <w:r>
-        <w:t>Login</w:t>
-      </w:r>
-      <w:r>
-        <w:t>fenster</w:t>
-      </w:r>
-      <w:proofErr w:type="spellEnd"/>
-      <w:r>
-        <w:t xml:space="preserve">. </w:t>
+        <w:t>likation öffnet sich das Login</w:t>
+      </w:r>
+      <w:r>
+        <w:t xml:space="preserve">fenster. </w:t>
       </w:r>
       <w:r>
         <w:t>Hier können sich die als Aussendienstmitarbeiter registrierten Nutzer</w:t>
@@ -2028,13 +2012,8 @@
         <w:t>B</w:t>
       </w:r>
       <w:r>
-        <w:t xml:space="preserve">etätigen der </w:t>
-      </w:r>
-      <w:proofErr w:type="spellStart"/>
-      <w:r>
-        <w:t>Stop</w:t>
-      </w:r>
-      <w:proofErr w:type="spellEnd"/>
+        <w:t>etätigen der Stop</w:t>
+      </w:r>
       <w:r>
         <w:t>-</w:t>
       </w:r>
@@ -2323,23 +2302,7 @@
         <w:t xml:space="preserve"> Die Angaben zu 3., 4. und 5. sind optional. Wird hier nichts erfasst,</w:t>
       </w:r>
       <w:r>
-        <w:t xml:space="preserve"> so werden bei Betätigung der </w:t>
-      </w:r>
-      <w:proofErr w:type="spellStart"/>
-      <w:r>
-        <w:t>Stop</w:t>
-      </w:r>
-      <w:proofErr w:type="spellEnd"/>
-      <w:r>
-        <w:t xml:space="preserve">-Schaltfläche lediglich die Start- und </w:t>
-      </w:r>
-      <w:proofErr w:type="spellStart"/>
-      <w:r>
-        <w:t>Stopzeit</w:t>
-      </w:r>
-      <w:proofErr w:type="spellEnd"/>
-      <w:r>
-        <w:t xml:space="preserve"> </w:t>
+        <w:t xml:space="preserve"> so werden bei Betätigung der Stop-Schaltfläche lediglich die Start- und Stopzeit </w:t>
       </w:r>
       <w:r>
         <w:t xml:space="preserve">an den Server </w:t>
@@ -2605,7 +2568,7 @@
       <w:rPr>
         <w:noProof/>
       </w:rPr>
-      <w:t>23. Mai 2011</w:t>
+      <w:t>25. Mai 2011</w:t>
     </w:r>
     <w:r>
       <w:fldChar w:fldCharType="end"/>
@@ -2643,7 +2606,7 @@
         <w:noProof/>
         <w:lang w:val="de-DE"/>
       </w:rPr>
-      <w:t>1</w:t>
+      <w:t>3</w:t>
     </w:r>
     <w:r>
       <w:rPr>
@@ -2657,31 +2620,16 @@
       </w:rPr>
       <w:t xml:space="preserve"> von </w:t>
     </w:r>
-    <w:r>
-      <w:fldChar w:fldCharType="begin"/>
-    </w:r>
-    <w:r>
-      <w:instrText>NUMPAGES  \* Arabic  \* MERGEFORMAT</w:instrText>
-    </w:r>
-    <w:r>
-      <w:fldChar w:fldCharType="separate"/>
-    </w:r>
-    <w:r>
-      <w:rPr>
-        <w:b/>
-        <w:noProof/>
-        <w:lang w:val="de-DE"/>
-      </w:rPr>
-      <w:t>6</w:t>
-    </w:r>
-    <w:r>
-      <w:rPr>
-        <w:b/>
-        <w:noProof/>
-        <w:lang w:val="de-DE"/>
-      </w:rPr>
-      <w:fldChar w:fldCharType="end"/>
-    </w:r>
+    <w:fldSimple w:instr="NUMPAGES  \* Arabic  \* MERGEFORMAT">
+      <w:r>
+        <w:rPr>
+          <w:b/>
+          <w:noProof/>
+          <w:lang w:val="de-DE"/>
+        </w:rPr>
+        <w:t>5</w:t>
+      </w:r>
+    </w:fldSimple>
   </w:p>
 </w:ftr>
 </file>
@@ -6760,7 +6708,7 @@
 </file>
 
 <file path=customXml/itemProps1.xml><?xml version="1.0" encoding="utf-8"?>
-<ds:datastoreItem xmlns:ds="http://schemas.openxmlformats.org/officeDocument/2006/customXml" ds:itemID="{40E70ED5-2D21-46A2-AEA8-40AE0B69E3ED}">
+<ds:datastoreItem xmlns:ds="http://schemas.openxmlformats.org/officeDocument/2006/customXml" ds:itemID="{CBD170D8-DF1C-49A4-87E3-5EC411704FC0}">
   <ds:schemaRefs>
     <ds:schemaRef ds:uri="http://schemas.openxmlformats.org/officeDocument/2006/bibliography"/>
   </ds:schemaRefs>

</xml_diff>